<commit_message>
Novas alíneas Tópico F
</commit_message>
<xml_diff>
--- a/Levantamento de Requisitos Projectary/Levantamento de Requisitos - Projectary - v4.1.docx
+++ b/Levantamento de Requisitos Projectary/Levantamento de Requisitos - Projectary - v4.1.docx
@@ -1176,13 +1176,32 @@
       <w:r>
         <w:t>Para fazer a candidatura a projetos, qualquer elemento do grupo poderá submeter a candidatura, pelo grupo.</w:t>
       </w:r>
-      <w:bookmarkStart w:id="0" w:name="_GoBack"/>
-      <w:bookmarkEnd w:id="0"/>
-    </w:p>
-    <w:p>
-      <w:pPr>
-        <w:contextualSpacing/>
-      </w:pPr>
+    </w:p>
+    <w:p>
+      <w:pPr>
+        <w:numPr>
+          <w:ilvl w:val="1"/>
+          <w:numId w:val="2"/>
+        </w:numPr>
+        <w:ind w:hanging="306"/>
+        <w:contextualSpacing/>
+      </w:pPr>
+      <w:r>
+        <w:t>Um aluno ingresso num grupo tem a possibilidade de abandonar o grupo, porém, se for o único elemento do grupo o grupo será eliminado.</w:t>
+      </w:r>
+    </w:p>
+    <w:p>
+      <w:pPr>
+        <w:numPr>
+          <w:ilvl w:val="1"/>
+          <w:numId w:val="2"/>
+        </w:numPr>
+        <w:ind w:hanging="306"/>
+        <w:contextualSpacing/>
+      </w:pPr>
+      <w:r>
+        <w:t>O aluno ingresso num grupo, poderá eliminar o grupo, apenas se o grupo só ser constituído por ele.</w:t>
+      </w:r>
     </w:p>
     <w:p/>
     <w:p>
@@ -1365,6 +1384,7 @@
         <w:rPr>
           <w:b/>
         </w:rPr>
+        <w:lastRenderedPageBreak/>
         <w:t>Edição da página institucional</w:t>
       </w:r>
     </w:p>
@@ -1391,7 +1411,6 @@
         <w:contextualSpacing/>
       </w:pPr>
       <w:r>
-        <w:lastRenderedPageBreak/>
         <w:t>Deverão ter permissões de visualização a todos os projetos, edição e remoção relativamente à página institucional do projeto que orienta;</w:t>
       </w:r>
     </w:p>
@@ -1934,6 +1953,7 @@
         <w:contextualSpacing/>
       </w:pPr>
       <w:r>
+        <w:lastRenderedPageBreak/>
         <w:t>Escola</w:t>
       </w:r>
     </w:p>
@@ -1960,21 +1980,672 @@
         <w:contextualSpacing/>
       </w:pPr>
       <w:r>
+        <w:t>Ano letivo</w:t>
+      </w:r>
+    </w:p>
+    <w:p>
+      <w:pPr>
+        <w:numPr>
+          <w:ilvl w:val="2"/>
+          <w:numId w:val="2"/>
+        </w:numPr>
+        <w:ind w:hanging="360"/>
+        <w:contextualSpacing/>
+      </w:pPr>
+      <w:r>
+        <w:t>Constituição do grupo</w:t>
+      </w:r>
+    </w:p>
+    <w:p>
+      <w:pPr>
+        <w:numPr>
+          <w:ilvl w:val="3"/>
+          <w:numId w:val="2"/>
+        </w:numPr>
+        <w:ind w:hanging="360"/>
+        <w:contextualSpacing/>
+      </w:pPr>
+      <w:r>
+        <w:t>Número de aluno</w:t>
+      </w:r>
+    </w:p>
+    <w:p>
+      <w:pPr>
+        <w:numPr>
+          <w:ilvl w:val="3"/>
+          <w:numId w:val="2"/>
+        </w:numPr>
+        <w:ind w:hanging="360"/>
+        <w:contextualSpacing/>
+      </w:pPr>
+      <w:r>
+        <w:t>Nome</w:t>
+      </w:r>
+    </w:p>
+    <w:p>
+      <w:pPr>
+        <w:numPr>
+          <w:ilvl w:val="3"/>
+          <w:numId w:val="2"/>
+        </w:numPr>
+        <w:ind w:hanging="360"/>
+        <w:contextualSpacing/>
+      </w:pPr>
+      <w:r>
+        <w:t>Crédito ECTS</w:t>
+      </w:r>
+    </w:p>
+    <w:p>
+      <w:pPr>
+        <w:numPr>
+          <w:ilvl w:val="3"/>
+          <w:numId w:val="2"/>
+        </w:numPr>
+        <w:ind w:hanging="360"/>
+        <w:contextualSpacing/>
+      </w:pPr>
+      <w:r>
+        <w:t>Média das disciplinas</w:t>
+      </w:r>
+    </w:p>
+    <w:p>
+      <w:pPr>
+        <w:numPr>
+          <w:ilvl w:val="2"/>
+          <w:numId w:val="2"/>
+        </w:numPr>
+        <w:ind w:hanging="360"/>
+        <w:contextualSpacing/>
+      </w:pPr>
+      <w:r>
+        <w:t>Ordem de preferência dos projetos:</w:t>
+      </w:r>
+    </w:p>
+    <w:p>
+      <w:pPr>
+        <w:numPr>
+          <w:ilvl w:val="3"/>
+          <w:numId w:val="2"/>
+        </w:numPr>
+        <w:ind w:hanging="360"/>
+        <w:contextualSpacing/>
+      </w:pPr>
+      <w:r>
+        <w:t>Título do projeto</w:t>
+      </w:r>
+    </w:p>
+    <w:p>
+      <w:pPr>
+        <w:numPr>
+          <w:ilvl w:val="2"/>
+          <w:numId w:val="2"/>
+        </w:numPr>
+        <w:ind w:hanging="360"/>
+        <w:contextualSpacing/>
+      </w:pPr>
+      <w:r>
+        <w:t>Local</w:t>
+      </w:r>
+    </w:p>
+    <w:p>
+      <w:pPr>
+        <w:numPr>
+          <w:ilvl w:val="2"/>
+          <w:numId w:val="2"/>
+        </w:numPr>
+        <w:ind w:hanging="360"/>
+        <w:contextualSpacing/>
+      </w:pPr>
+      <w:r>
+        <w:t>Data da submissão deste documento</w:t>
+      </w:r>
+    </w:p>
+    <w:p>
+      <w:pPr>
+        <w:numPr>
+          <w:ilvl w:val="2"/>
+          <w:numId w:val="2"/>
+        </w:numPr>
+        <w:ind w:hanging="360"/>
+        <w:contextualSpacing/>
+      </w:pPr>
+      <w:r>
+        <w:t>Grupo de alunos candidatos</w:t>
+      </w:r>
+    </w:p>
+    <w:p>
+      <w:pPr>
+        <w:numPr>
+          <w:ilvl w:val="3"/>
+          <w:numId w:val="2"/>
+        </w:numPr>
+        <w:ind w:hanging="360"/>
+        <w:contextualSpacing/>
+      </w:pPr>
+      <w:r>
+        <w:t>Rúbricas</w:t>
+      </w:r>
+    </w:p>
+    <w:p>
+      <w:pPr>
+        <w:numPr>
+          <w:ilvl w:val="1"/>
+          <w:numId w:val="2"/>
+        </w:numPr>
+        <w:ind w:hanging="360"/>
+        <w:contextualSpacing/>
+      </w:pPr>
+      <w:r>
+        <w:t xml:space="preserve">Candidatura do seu próprio projeto segundo o seguinte </w:t>
+      </w:r>
+      <w:proofErr w:type="spellStart"/>
+      <w:r>
+        <w:t>template</w:t>
+      </w:r>
+      <w:proofErr w:type="spellEnd"/>
+      <w:r>
+        <w:t>:</w:t>
+      </w:r>
+    </w:p>
+    <w:p>
+      <w:pPr>
+        <w:numPr>
+          <w:ilvl w:val="2"/>
+          <w:numId w:val="2"/>
+        </w:numPr>
+        <w:ind w:hanging="360"/>
+        <w:contextualSpacing/>
+      </w:pPr>
+      <w:r>
+        <w:t>Escola</w:t>
+      </w:r>
+    </w:p>
+    <w:p>
+      <w:pPr>
+        <w:numPr>
+          <w:ilvl w:val="2"/>
+          <w:numId w:val="2"/>
+        </w:numPr>
+        <w:ind w:hanging="360"/>
+        <w:contextualSpacing/>
+      </w:pPr>
+      <w:r>
+        <w:t>Licenciatura</w:t>
+      </w:r>
+    </w:p>
+    <w:p>
+      <w:pPr>
+        <w:numPr>
+          <w:ilvl w:val="2"/>
+          <w:numId w:val="2"/>
+        </w:numPr>
+        <w:ind w:hanging="360"/>
+        <w:contextualSpacing/>
+      </w:pPr>
+      <w:r>
+        <w:t>Ano letivo</w:t>
+      </w:r>
+    </w:p>
+    <w:p>
+      <w:pPr>
+        <w:numPr>
+          <w:ilvl w:val="2"/>
+          <w:numId w:val="2"/>
+        </w:numPr>
+        <w:ind w:hanging="360"/>
+        <w:contextualSpacing/>
+      </w:pPr>
+      <w:r>
+        <w:t>Título do projeto</w:t>
+      </w:r>
+    </w:p>
+    <w:p>
+      <w:pPr>
+        <w:numPr>
+          <w:ilvl w:val="2"/>
+          <w:numId w:val="2"/>
+        </w:numPr>
+        <w:ind w:hanging="360"/>
+        <w:contextualSpacing/>
+      </w:pPr>
+      <w:r>
+        <w:t>Sumário</w:t>
+      </w:r>
+    </w:p>
+    <w:p>
+      <w:pPr>
+        <w:numPr>
+          <w:ilvl w:val="2"/>
+          <w:numId w:val="2"/>
+        </w:numPr>
+        <w:ind w:hanging="360"/>
+        <w:contextualSpacing/>
+      </w:pPr>
+      <w:r>
+        <w:t>Número de alunos a envolver</w:t>
+      </w:r>
+    </w:p>
+    <w:p>
+      <w:pPr>
+        <w:numPr>
+          <w:ilvl w:val="2"/>
+          <w:numId w:val="2"/>
+        </w:numPr>
+        <w:ind w:hanging="360"/>
+        <w:contextualSpacing/>
+      </w:pPr>
+      <w:r>
+        <w:t>Objetivos específicos</w:t>
+      </w:r>
+    </w:p>
+    <w:p>
+      <w:pPr>
+        <w:numPr>
+          <w:ilvl w:val="2"/>
+          <w:numId w:val="2"/>
+        </w:numPr>
+        <w:ind w:hanging="360"/>
+        <w:contextualSpacing/>
+      </w:pPr>
+      <w:r>
+        <w:t>Pré-requisitos</w:t>
+      </w:r>
+    </w:p>
+    <w:p>
+      <w:pPr>
+        <w:numPr>
+          <w:ilvl w:val="2"/>
+          <w:numId w:val="2"/>
+        </w:numPr>
+        <w:ind w:hanging="360"/>
+        <w:contextualSpacing/>
+      </w:pPr>
+      <w:r>
+        <w:t>Orientador(</w:t>
+      </w:r>
+      <w:proofErr w:type="spellStart"/>
+      <w:r>
+        <w:t>es</w:t>
+      </w:r>
+      <w:proofErr w:type="spellEnd"/>
+      <w:r>
+        <w:t>)</w:t>
+      </w:r>
+    </w:p>
+    <w:p>
+      <w:pPr>
+        <w:numPr>
+          <w:ilvl w:val="2"/>
+          <w:numId w:val="2"/>
+        </w:numPr>
+        <w:ind w:hanging="360"/>
+        <w:contextualSpacing/>
+      </w:pPr>
+      <w:r>
+        <w:t>Proponentes</w:t>
+      </w:r>
+    </w:p>
+    <w:p>
+      <w:pPr>
+        <w:numPr>
+          <w:ilvl w:val="3"/>
+          <w:numId w:val="2"/>
+        </w:numPr>
+        <w:ind w:hanging="360"/>
+        <w:contextualSpacing/>
+      </w:pPr>
+      <w:r>
+        <w:t>Rúbricas</w:t>
+      </w:r>
+    </w:p>
+    <w:p>
+      <w:pPr>
+        <w:numPr>
+          <w:ilvl w:val="1"/>
+          <w:numId w:val="2"/>
+        </w:numPr>
+        <w:ind w:hanging="360"/>
+        <w:contextualSpacing/>
+      </w:pPr>
+      <w:r>
+        <w:t xml:space="preserve">Submeter as atas de reunião na página institucional com o seguinte </w:t>
+      </w:r>
+      <w:proofErr w:type="spellStart"/>
+      <w:r>
+        <w:t>template</w:t>
+      </w:r>
+      <w:proofErr w:type="spellEnd"/>
+      <w:r>
+        <w:t>:</w:t>
+      </w:r>
+    </w:p>
+    <w:p>
+      <w:pPr>
+        <w:numPr>
+          <w:ilvl w:val="2"/>
+          <w:numId w:val="2"/>
+        </w:numPr>
+        <w:ind w:hanging="360"/>
+        <w:contextualSpacing/>
+      </w:pPr>
+      <w:r>
+        <w:t>Escola</w:t>
+      </w:r>
+    </w:p>
+    <w:p>
+      <w:pPr>
+        <w:numPr>
+          <w:ilvl w:val="2"/>
+          <w:numId w:val="2"/>
+        </w:numPr>
+        <w:ind w:hanging="360"/>
+        <w:contextualSpacing/>
+      </w:pPr>
+      <w:r>
+        <w:t>Licenciatura</w:t>
+      </w:r>
+    </w:p>
+    <w:p>
+      <w:pPr>
+        <w:numPr>
+          <w:ilvl w:val="2"/>
+          <w:numId w:val="2"/>
+        </w:numPr>
+        <w:ind w:hanging="360"/>
+        <w:contextualSpacing/>
+      </w:pPr>
+      <w:r>
+        <w:t>Número de ata</w:t>
+      </w:r>
+    </w:p>
+    <w:p>
+      <w:pPr>
+        <w:numPr>
+          <w:ilvl w:val="2"/>
+          <w:numId w:val="2"/>
+        </w:numPr>
+        <w:ind w:hanging="360"/>
+        <w:contextualSpacing/>
+      </w:pPr>
+      <w:r>
+        <w:t>Data</w:t>
+      </w:r>
+    </w:p>
+    <w:p>
+      <w:pPr>
+        <w:numPr>
+          <w:ilvl w:val="2"/>
+          <w:numId w:val="2"/>
+        </w:numPr>
+        <w:ind w:hanging="360"/>
+        <w:contextualSpacing/>
+      </w:pPr>
+      <w:r>
+        <w:t>Nome do projeto</w:t>
+      </w:r>
+    </w:p>
+    <w:p>
+      <w:pPr>
+        <w:numPr>
+          <w:ilvl w:val="2"/>
+          <w:numId w:val="2"/>
+        </w:numPr>
+        <w:ind w:hanging="360"/>
+        <w:contextualSpacing/>
+      </w:pPr>
+      <w:r>
+        <w:t>Pessoas presentes na reunião</w:t>
+      </w:r>
+    </w:p>
+    <w:p>
+      <w:pPr>
+        <w:numPr>
+          <w:ilvl w:val="3"/>
+          <w:numId w:val="2"/>
+        </w:numPr>
+        <w:ind w:hanging="360"/>
+        <w:contextualSpacing/>
+      </w:pPr>
+      <w:r>
+        <w:t>Nome</w:t>
+      </w:r>
+    </w:p>
+    <w:p>
+      <w:pPr>
+        <w:numPr>
+          <w:ilvl w:val="3"/>
+          <w:numId w:val="2"/>
+        </w:numPr>
+        <w:ind w:hanging="360"/>
+        <w:contextualSpacing/>
+      </w:pPr>
+      <w:r>
+        <w:t>Rúbrica</w:t>
+      </w:r>
+    </w:p>
+    <w:p>
+      <w:pPr>
+        <w:numPr>
+          <w:ilvl w:val="2"/>
+          <w:numId w:val="2"/>
+        </w:numPr>
+        <w:ind w:hanging="360"/>
+        <w:contextualSpacing/>
+      </w:pPr>
+      <w:r>
+        <w:t>Documentos da reunião</w:t>
+      </w:r>
+    </w:p>
+    <w:p>
+      <w:pPr>
+        <w:numPr>
+          <w:ilvl w:val="2"/>
+          <w:numId w:val="2"/>
+        </w:numPr>
+        <w:ind w:hanging="360"/>
+        <w:contextualSpacing/>
+      </w:pPr>
+      <w:r>
+        <w:t>Ordem de trabalho</w:t>
+      </w:r>
+    </w:p>
+    <w:p>
+      <w:pPr>
+        <w:numPr>
+          <w:ilvl w:val="2"/>
+          <w:numId w:val="2"/>
+        </w:numPr>
+        <w:ind w:hanging="360"/>
+        <w:contextualSpacing/>
+      </w:pPr>
+      <w:r>
+        <w:t>Ata da reunião</w:t>
+      </w:r>
+    </w:p>
+    <w:p>
+      <w:pPr>
+        <w:numPr>
+          <w:ilvl w:val="1"/>
+          <w:numId w:val="2"/>
+        </w:numPr>
+        <w:ind w:hanging="360"/>
+        <w:contextualSpacing/>
+      </w:pPr>
+      <w:r>
+        <w:t xml:space="preserve">Submissão do relatório final na página institucional com o seguinte </w:t>
+      </w:r>
+      <w:proofErr w:type="spellStart"/>
+      <w:r>
+        <w:t>template</w:t>
+      </w:r>
+      <w:proofErr w:type="spellEnd"/>
+      <w:r>
+        <w:t>:</w:t>
+      </w:r>
+    </w:p>
+    <w:p>
+      <w:pPr>
+        <w:numPr>
+          <w:ilvl w:val="2"/>
+          <w:numId w:val="2"/>
+        </w:numPr>
+        <w:ind w:hanging="360"/>
+        <w:contextualSpacing/>
+      </w:pPr>
+      <w:r>
+        <w:t>Escola</w:t>
+      </w:r>
+    </w:p>
+    <w:p>
+      <w:pPr>
+        <w:numPr>
+          <w:ilvl w:val="2"/>
+          <w:numId w:val="2"/>
+        </w:numPr>
+        <w:ind w:hanging="360"/>
+        <w:contextualSpacing/>
+      </w:pPr>
+      <w:r>
+        <w:t>Título do projeto</w:t>
+      </w:r>
+    </w:p>
+    <w:p>
+      <w:pPr>
+        <w:numPr>
+          <w:ilvl w:val="2"/>
+          <w:numId w:val="2"/>
+        </w:numPr>
+        <w:ind w:hanging="360"/>
+        <w:contextualSpacing/>
+      </w:pPr>
+      <w:r>
+        <w:t>Ano letivo</w:t>
+      </w:r>
+    </w:p>
+    <w:p>
+      <w:pPr>
+        <w:numPr>
+          <w:ilvl w:val="2"/>
+          <w:numId w:val="2"/>
+        </w:numPr>
+        <w:ind w:hanging="360"/>
+        <w:contextualSpacing/>
+      </w:pPr>
+      <w:r>
+        <w:t>Número do(s) aluno(s)</w:t>
+      </w:r>
+    </w:p>
+    <w:p>
+      <w:pPr>
+        <w:numPr>
+          <w:ilvl w:val="2"/>
+          <w:numId w:val="2"/>
+        </w:numPr>
+        <w:ind w:hanging="360"/>
+        <w:contextualSpacing/>
+      </w:pPr>
+      <w:r>
+        <w:t>Nome do(s) aluno(s)</w:t>
+      </w:r>
+    </w:p>
+    <w:p>
+      <w:pPr>
+        <w:numPr>
+          <w:ilvl w:val="2"/>
+          <w:numId w:val="2"/>
+        </w:numPr>
+        <w:ind w:hanging="360"/>
+        <w:contextualSpacing/>
+      </w:pPr>
+      <w:r>
+        <w:t>Licenciatura</w:t>
+      </w:r>
+    </w:p>
+    <w:p>
+      <w:pPr>
+        <w:numPr>
+          <w:ilvl w:val="2"/>
+          <w:numId w:val="2"/>
+        </w:numPr>
+        <w:ind w:hanging="360"/>
+        <w:contextualSpacing/>
+      </w:pPr>
+      <w:r>
+        <w:t>Título do projeto</w:t>
+      </w:r>
+    </w:p>
+    <w:p>
+      <w:pPr>
+        <w:numPr>
+          <w:ilvl w:val="2"/>
+          <w:numId w:val="2"/>
+        </w:numPr>
+        <w:ind w:hanging="360"/>
+        <w:contextualSpacing/>
+      </w:pPr>
+      <w:r>
+        <w:t>Número do(s) aluno(s)</w:t>
+      </w:r>
+    </w:p>
+    <w:p>
+      <w:pPr>
+        <w:numPr>
+          <w:ilvl w:val="2"/>
+          <w:numId w:val="2"/>
+        </w:numPr>
+        <w:ind w:hanging="360"/>
+        <w:contextualSpacing/>
+      </w:pPr>
+      <w:r>
+        <w:t>Nome do(s) aluno(s)</w:t>
+      </w:r>
+    </w:p>
+    <w:p>
+      <w:pPr>
+        <w:numPr>
+          <w:ilvl w:val="2"/>
+          <w:numId w:val="2"/>
+        </w:numPr>
+        <w:ind w:hanging="360"/>
+        <w:contextualSpacing/>
+      </w:pPr>
+      <w:r>
         <w:lastRenderedPageBreak/>
-        <w:t>Ano letivo</w:t>
-      </w:r>
-    </w:p>
-    <w:p>
-      <w:pPr>
-        <w:numPr>
-          <w:ilvl w:val="2"/>
-          <w:numId w:val="2"/>
-        </w:numPr>
-        <w:ind w:hanging="360"/>
-        <w:contextualSpacing/>
-      </w:pPr>
-      <w:r>
-        <w:t>Constituição do grupo</w:t>
+        <w:t>Mês de apresentação</w:t>
+      </w:r>
+    </w:p>
+    <w:p>
+      <w:pPr>
+        <w:numPr>
+          <w:ilvl w:val="2"/>
+          <w:numId w:val="2"/>
+        </w:numPr>
+        <w:ind w:hanging="360"/>
+        <w:contextualSpacing/>
+      </w:pPr>
+      <w:r>
+        <w:t>Ano de apresentação</w:t>
+      </w:r>
+    </w:p>
+    <w:p>
+      <w:pPr>
+        <w:numPr>
+          <w:ilvl w:val="2"/>
+          <w:numId w:val="2"/>
+        </w:numPr>
+        <w:ind w:hanging="360"/>
+        <w:contextualSpacing/>
+      </w:pPr>
+      <w:r>
+        <w:t>Orientador(</w:t>
+      </w:r>
+      <w:proofErr w:type="spellStart"/>
+      <w:r>
+        <w:t>es</w:t>
+      </w:r>
+      <w:proofErr w:type="spellEnd"/>
+      <w:r>
+        <w:t>)</w:t>
       </w:r>
     </w:p>
     <w:p>
@@ -1987,7 +2658,150 @@
         <w:contextualSpacing/>
       </w:pPr>
       <w:r>
-        <w:t>Número de aluno</w:t>
+        <w:t>Nome(s)</w:t>
+      </w:r>
+    </w:p>
+    <w:p>
+      <w:pPr>
+        <w:numPr>
+          <w:ilvl w:val="2"/>
+          <w:numId w:val="2"/>
+        </w:numPr>
+        <w:ind w:hanging="360"/>
+        <w:contextualSpacing/>
+      </w:pPr>
+      <w:r>
+        <w:t>Dedicatória</w:t>
+      </w:r>
+    </w:p>
+    <w:p>
+      <w:pPr>
+        <w:numPr>
+          <w:ilvl w:val="2"/>
+          <w:numId w:val="2"/>
+        </w:numPr>
+        <w:ind w:hanging="360"/>
+        <w:contextualSpacing/>
+      </w:pPr>
+      <w:r>
+        <w:t>Agradecimentos</w:t>
+      </w:r>
+    </w:p>
+    <w:p>
+      <w:pPr>
+        <w:numPr>
+          <w:ilvl w:val="2"/>
+          <w:numId w:val="2"/>
+        </w:numPr>
+        <w:ind w:hanging="360"/>
+        <w:contextualSpacing/>
+      </w:pPr>
+      <w:r>
+        <w:t>Resumo</w:t>
+      </w:r>
+    </w:p>
+    <w:p>
+      <w:pPr>
+        <w:numPr>
+          <w:ilvl w:val="2"/>
+          <w:numId w:val="2"/>
+        </w:numPr>
+        <w:ind w:hanging="360"/>
+        <w:contextualSpacing/>
+      </w:pPr>
+      <w:r>
+        <w:t>Palavras Chave</w:t>
+      </w:r>
+    </w:p>
+    <w:p>
+      <w:pPr>
+        <w:numPr>
+          <w:ilvl w:val="2"/>
+          <w:numId w:val="2"/>
+        </w:numPr>
+        <w:ind w:hanging="360"/>
+        <w:contextualSpacing/>
+      </w:pPr>
+      <w:r>
+        <w:t>Índice</w:t>
+      </w:r>
+    </w:p>
+    <w:p>
+      <w:pPr>
+        <w:numPr>
+          <w:ilvl w:val="2"/>
+          <w:numId w:val="2"/>
+        </w:numPr>
+        <w:ind w:hanging="360"/>
+        <w:contextualSpacing/>
+      </w:pPr>
+      <w:r>
+        <w:t>Introdução</w:t>
+      </w:r>
+    </w:p>
+    <w:p>
+      <w:pPr>
+        <w:numPr>
+          <w:ilvl w:val="2"/>
+          <w:numId w:val="2"/>
+        </w:numPr>
+        <w:ind w:hanging="360"/>
+        <w:contextualSpacing/>
+      </w:pPr>
+      <w:r>
+        <w:t>Enquadramento do Projeto</w:t>
+      </w:r>
+    </w:p>
+    <w:p>
+      <w:pPr>
+        <w:numPr>
+          <w:ilvl w:val="2"/>
+          <w:numId w:val="2"/>
+        </w:numPr>
+        <w:ind w:hanging="360"/>
+        <w:contextualSpacing/>
+      </w:pPr>
+      <w:r>
+        <w:t>Trabalho de Projeto</w:t>
+      </w:r>
+    </w:p>
+    <w:p>
+      <w:pPr>
+        <w:numPr>
+          <w:ilvl w:val="2"/>
+          <w:numId w:val="2"/>
+        </w:numPr>
+        <w:ind w:hanging="360"/>
+        <w:contextualSpacing/>
+      </w:pPr>
+      <w:r>
+        <w:t>Conclusões</w:t>
+      </w:r>
+    </w:p>
+    <w:p>
+      <w:pPr>
+        <w:numPr>
+          <w:ilvl w:val="2"/>
+          <w:numId w:val="2"/>
+        </w:numPr>
+        <w:ind w:hanging="360"/>
+        <w:contextualSpacing/>
+      </w:pPr>
+      <w:r>
+        <w:t>Bibliografia</w:t>
+      </w:r>
+    </w:p>
+    <w:p>
+      <w:pPr>
+        <w:numPr>
+          <w:ilvl w:val="2"/>
+          <w:numId w:val="2"/>
+        </w:numPr>
+        <w:ind w:hanging="360"/>
+        <w:contextualSpacing/>
+      </w:pPr>
+      <w:r>
+        <w:t>Anexos:</w:t>
       </w:r>
     </w:p>
     <w:p>
@@ -2000,7 +2814,7 @@
         <w:contextualSpacing/>
       </w:pPr>
       <w:r>
-        <w:t>Nome</w:t>
+        <w:t>Enunciado do projeto</w:t>
       </w:r>
     </w:p>
     <w:p>
@@ -2012,801 +2826,8 @@
         <w:ind w:hanging="360"/>
         <w:contextualSpacing/>
       </w:pPr>
-      <w:r>
-        <w:t>Crédito ECTS</w:t>
-      </w:r>
-    </w:p>
-    <w:p>
-      <w:pPr>
-        <w:numPr>
-          <w:ilvl w:val="3"/>
-          <w:numId w:val="2"/>
-        </w:numPr>
-        <w:ind w:hanging="360"/>
-        <w:contextualSpacing/>
-      </w:pPr>
-      <w:r>
-        <w:t>Média das disciplinas</w:t>
-      </w:r>
-    </w:p>
-    <w:p>
-      <w:pPr>
-        <w:numPr>
-          <w:ilvl w:val="2"/>
-          <w:numId w:val="2"/>
-        </w:numPr>
-        <w:ind w:hanging="360"/>
-        <w:contextualSpacing/>
-      </w:pPr>
-      <w:r>
-        <w:t>Ordem de preferência dos projetos:</w:t>
-      </w:r>
-    </w:p>
-    <w:p>
-      <w:pPr>
-        <w:numPr>
-          <w:ilvl w:val="3"/>
-          <w:numId w:val="2"/>
-        </w:numPr>
-        <w:ind w:hanging="360"/>
-        <w:contextualSpacing/>
-      </w:pPr>
-      <w:r>
-        <w:t>Título do projeto</w:t>
-      </w:r>
-    </w:p>
-    <w:p>
-      <w:pPr>
-        <w:numPr>
-          <w:ilvl w:val="2"/>
-          <w:numId w:val="2"/>
-        </w:numPr>
-        <w:ind w:hanging="360"/>
-        <w:contextualSpacing/>
-      </w:pPr>
-      <w:r>
-        <w:t>Local</w:t>
-      </w:r>
-    </w:p>
-    <w:p>
-      <w:pPr>
-        <w:numPr>
-          <w:ilvl w:val="2"/>
-          <w:numId w:val="2"/>
-        </w:numPr>
-        <w:ind w:hanging="360"/>
-        <w:contextualSpacing/>
-      </w:pPr>
-      <w:r>
-        <w:t>Data da submissão deste documento</w:t>
-      </w:r>
-    </w:p>
-    <w:p>
-      <w:pPr>
-        <w:numPr>
-          <w:ilvl w:val="2"/>
-          <w:numId w:val="2"/>
-        </w:numPr>
-        <w:ind w:hanging="360"/>
-        <w:contextualSpacing/>
-      </w:pPr>
-      <w:r>
-        <w:t>Grupo de alunos candidatos</w:t>
-      </w:r>
-    </w:p>
-    <w:p>
-      <w:pPr>
-        <w:numPr>
-          <w:ilvl w:val="3"/>
-          <w:numId w:val="2"/>
-        </w:numPr>
-        <w:ind w:hanging="360"/>
-        <w:contextualSpacing/>
-      </w:pPr>
-      <w:r>
-        <w:t>Rúbricas</w:t>
-      </w:r>
-    </w:p>
-    <w:p>
-      <w:pPr>
-        <w:numPr>
-          <w:ilvl w:val="1"/>
-          <w:numId w:val="2"/>
-        </w:numPr>
-        <w:ind w:hanging="360"/>
-        <w:contextualSpacing/>
-      </w:pPr>
-      <w:r>
-        <w:t xml:space="preserve">Candidatura do seu próprio projeto segundo o seguinte </w:t>
-      </w:r>
-      <w:proofErr w:type="spellStart"/>
-      <w:r>
-        <w:t>template</w:t>
-      </w:r>
-      <w:proofErr w:type="spellEnd"/>
-      <w:r>
-        <w:t>:</w:t>
-      </w:r>
-    </w:p>
-    <w:p>
-      <w:pPr>
-        <w:numPr>
-          <w:ilvl w:val="2"/>
-          <w:numId w:val="2"/>
-        </w:numPr>
-        <w:ind w:hanging="360"/>
-        <w:contextualSpacing/>
-      </w:pPr>
-      <w:r>
-        <w:t>Escola</w:t>
-      </w:r>
-    </w:p>
-    <w:p>
-      <w:pPr>
-        <w:numPr>
-          <w:ilvl w:val="2"/>
-          <w:numId w:val="2"/>
-        </w:numPr>
-        <w:ind w:hanging="360"/>
-        <w:contextualSpacing/>
-      </w:pPr>
-      <w:r>
-        <w:t>Licenciatura</w:t>
-      </w:r>
-    </w:p>
-    <w:p>
-      <w:pPr>
-        <w:numPr>
-          <w:ilvl w:val="2"/>
-          <w:numId w:val="2"/>
-        </w:numPr>
-        <w:ind w:hanging="360"/>
-        <w:contextualSpacing/>
-      </w:pPr>
-      <w:r>
-        <w:t>Ano letivo</w:t>
-      </w:r>
-    </w:p>
-    <w:p>
-      <w:pPr>
-        <w:numPr>
-          <w:ilvl w:val="2"/>
-          <w:numId w:val="2"/>
-        </w:numPr>
-        <w:ind w:hanging="360"/>
-        <w:contextualSpacing/>
-      </w:pPr>
-      <w:r>
-        <w:t>Título do projeto</w:t>
-      </w:r>
-    </w:p>
-    <w:p>
-      <w:pPr>
-        <w:numPr>
-          <w:ilvl w:val="2"/>
-          <w:numId w:val="2"/>
-        </w:numPr>
-        <w:ind w:hanging="360"/>
-        <w:contextualSpacing/>
-      </w:pPr>
-      <w:r>
-        <w:t>Sumário</w:t>
-      </w:r>
-    </w:p>
-    <w:p>
-      <w:pPr>
-        <w:numPr>
-          <w:ilvl w:val="2"/>
-          <w:numId w:val="2"/>
-        </w:numPr>
-        <w:ind w:hanging="360"/>
-        <w:contextualSpacing/>
-      </w:pPr>
-      <w:r>
-        <w:t>Número de alunos a envolver</w:t>
-      </w:r>
-    </w:p>
-    <w:p>
-      <w:pPr>
-        <w:numPr>
-          <w:ilvl w:val="2"/>
-          <w:numId w:val="2"/>
-        </w:numPr>
-        <w:ind w:hanging="360"/>
-        <w:contextualSpacing/>
-      </w:pPr>
-      <w:r>
-        <w:t>Objetivos específicos</w:t>
-      </w:r>
-    </w:p>
-    <w:p>
-      <w:pPr>
-        <w:numPr>
-          <w:ilvl w:val="2"/>
-          <w:numId w:val="2"/>
-        </w:numPr>
-        <w:ind w:hanging="360"/>
-        <w:contextualSpacing/>
-      </w:pPr>
-      <w:r>
-        <w:t>Pré-requisitos</w:t>
-      </w:r>
-    </w:p>
-    <w:p>
-      <w:pPr>
-        <w:numPr>
-          <w:ilvl w:val="2"/>
-          <w:numId w:val="2"/>
-        </w:numPr>
-        <w:ind w:hanging="360"/>
-        <w:contextualSpacing/>
-      </w:pPr>
-      <w:r>
-        <w:t>Orientador(</w:t>
-      </w:r>
-      <w:proofErr w:type="spellStart"/>
-      <w:r>
-        <w:t>es</w:t>
-      </w:r>
-      <w:proofErr w:type="spellEnd"/>
-      <w:r>
-        <w:t>)</w:t>
-      </w:r>
-    </w:p>
-    <w:p>
-      <w:pPr>
-        <w:numPr>
-          <w:ilvl w:val="2"/>
-          <w:numId w:val="2"/>
-        </w:numPr>
-        <w:ind w:hanging="360"/>
-        <w:contextualSpacing/>
-      </w:pPr>
-      <w:r>
-        <w:t>Proponentes</w:t>
-      </w:r>
-    </w:p>
-    <w:p>
-      <w:pPr>
-        <w:numPr>
-          <w:ilvl w:val="3"/>
-          <w:numId w:val="2"/>
-        </w:numPr>
-        <w:ind w:hanging="360"/>
-        <w:contextualSpacing/>
-      </w:pPr>
-      <w:r>
-        <w:t>Rúbricas</w:t>
-      </w:r>
-    </w:p>
-    <w:p>
-      <w:pPr>
-        <w:numPr>
-          <w:ilvl w:val="1"/>
-          <w:numId w:val="2"/>
-        </w:numPr>
-        <w:ind w:hanging="360"/>
-        <w:contextualSpacing/>
-      </w:pPr>
-      <w:r>
-        <w:t xml:space="preserve">Submeter as atas de reunião na página institucional com o seguinte </w:t>
-      </w:r>
-      <w:proofErr w:type="spellStart"/>
-      <w:r>
-        <w:t>template</w:t>
-      </w:r>
-      <w:proofErr w:type="spellEnd"/>
-      <w:r>
-        <w:t>:</w:t>
-      </w:r>
-    </w:p>
-    <w:p>
-      <w:pPr>
-        <w:numPr>
-          <w:ilvl w:val="2"/>
-          <w:numId w:val="2"/>
-        </w:numPr>
-        <w:ind w:hanging="360"/>
-        <w:contextualSpacing/>
-      </w:pPr>
-      <w:r>
-        <w:t>Escola</w:t>
-      </w:r>
-    </w:p>
-    <w:p>
-      <w:pPr>
-        <w:numPr>
-          <w:ilvl w:val="2"/>
-          <w:numId w:val="2"/>
-        </w:numPr>
-        <w:ind w:hanging="360"/>
-        <w:contextualSpacing/>
-      </w:pPr>
-      <w:r>
-        <w:t>Licenciatura</w:t>
-      </w:r>
-    </w:p>
-    <w:p>
-      <w:pPr>
-        <w:numPr>
-          <w:ilvl w:val="2"/>
-          <w:numId w:val="2"/>
-        </w:numPr>
-        <w:ind w:hanging="360"/>
-        <w:contextualSpacing/>
-      </w:pPr>
-      <w:r>
-        <w:t>Número de ata</w:t>
-      </w:r>
-    </w:p>
-    <w:p>
-      <w:pPr>
-        <w:numPr>
-          <w:ilvl w:val="2"/>
-          <w:numId w:val="2"/>
-        </w:numPr>
-        <w:ind w:hanging="360"/>
-        <w:contextualSpacing/>
-      </w:pPr>
-      <w:r>
-        <w:t>Data</w:t>
-      </w:r>
-    </w:p>
-    <w:p>
-      <w:pPr>
-        <w:numPr>
-          <w:ilvl w:val="2"/>
-          <w:numId w:val="2"/>
-        </w:numPr>
-        <w:ind w:hanging="360"/>
-        <w:contextualSpacing/>
-      </w:pPr>
-      <w:r>
-        <w:t>Nome do projeto</w:t>
-      </w:r>
-    </w:p>
-    <w:p>
-      <w:pPr>
-        <w:numPr>
-          <w:ilvl w:val="2"/>
-          <w:numId w:val="2"/>
-        </w:numPr>
-        <w:ind w:hanging="360"/>
-        <w:contextualSpacing/>
-      </w:pPr>
-      <w:r>
-        <w:t>Pessoas presentes na reunião</w:t>
-      </w:r>
-    </w:p>
-    <w:p>
-      <w:pPr>
-        <w:numPr>
-          <w:ilvl w:val="3"/>
-          <w:numId w:val="2"/>
-        </w:numPr>
-        <w:ind w:hanging="360"/>
-        <w:contextualSpacing/>
-      </w:pPr>
-      <w:r>
-        <w:t>Nome</w:t>
-      </w:r>
-    </w:p>
-    <w:p>
-      <w:pPr>
-        <w:numPr>
-          <w:ilvl w:val="3"/>
-          <w:numId w:val="2"/>
-        </w:numPr>
-        <w:ind w:hanging="360"/>
-        <w:contextualSpacing/>
-      </w:pPr>
-      <w:r>
-        <w:t>Rúbrica</w:t>
-      </w:r>
-    </w:p>
-    <w:p>
-      <w:pPr>
-        <w:numPr>
-          <w:ilvl w:val="2"/>
-          <w:numId w:val="2"/>
-        </w:numPr>
-        <w:ind w:hanging="360"/>
-        <w:contextualSpacing/>
-      </w:pPr>
-      <w:r>
-        <w:t>Documentos da reunião</w:t>
-      </w:r>
-    </w:p>
-    <w:p>
-      <w:pPr>
-        <w:numPr>
-          <w:ilvl w:val="2"/>
-          <w:numId w:val="2"/>
-        </w:numPr>
-        <w:ind w:hanging="360"/>
-        <w:contextualSpacing/>
-      </w:pPr>
-      <w:r>
-        <w:t>Ordem de trabalho</w:t>
-      </w:r>
-    </w:p>
-    <w:p>
-      <w:pPr>
-        <w:numPr>
-          <w:ilvl w:val="2"/>
-          <w:numId w:val="2"/>
-        </w:numPr>
-        <w:ind w:hanging="360"/>
-        <w:contextualSpacing/>
-      </w:pPr>
-      <w:r>
-        <w:t>Ata da reunião</w:t>
-      </w:r>
-    </w:p>
-    <w:p>
-      <w:pPr>
-        <w:numPr>
-          <w:ilvl w:val="1"/>
-          <w:numId w:val="2"/>
-        </w:numPr>
-        <w:ind w:hanging="360"/>
-        <w:contextualSpacing/>
-      </w:pPr>
-      <w:r>
-        <w:t xml:space="preserve">Submissão do relatório final na página institucional com o seguinte </w:t>
-      </w:r>
-      <w:proofErr w:type="spellStart"/>
-      <w:r>
-        <w:t>template</w:t>
-      </w:r>
-      <w:proofErr w:type="spellEnd"/>
-      <w:r>
-        <w:t>:</w:t>
-      </w:r>
-    </w:p>
-    <w:p>
-      <w:pPr>
-        <w:numPr>
-          <w:ilvl w:val="2"/>
-          <w:numId w:val="2"/>
-        </w:numPr>
-        <w:ind w:hanging="360"/>
-        <w:contextualSpacing/>
-      </w:pPr>
-      <w:r>
-        <w:t>Escola</w:t>
-      </w:r>
-    </w:p>
-    <w:p>
-      <w:pPr>
-        <w:numPr>
-          <w:ilvl w:val="2"/>
-          <w:numId w:val="2"/>
-        </w:numPr>
-        <w:ind w:hanging="360"/>
-        <w:contextualSpacing/>
-      </w:pPr>
-      <w:r>
-        <w:t>Título do projeto</w:t>
-      </w:r>
-    </w:p>
-    <w:p>
-      <w:pPr>
-        <w:numPr>
-          <w:ilvl w:val="2"/>
-          <w:numId w:val="2"/>
-        </w:numPr>
-        <w:ind w:hanging="360"/>
-        <w:contextualSpacing/>
-      </w:pPr>
-      <w:r>
-        <w:t>Ano letivo</w:t>
-      </w:r>
-    </w:p>
-    <w:p>
-      <w:pPr>
-        <w:numPr>
-          <w:ilvl w:val="2"/>
-          <w:numId w:val="2"/>
-        </w:numPr>
-        <w:ind w:hanging="360"/>
-        <w:contextualSpacing/>
-      </w:pPr>
-      <w:r>
-        <w:t>Número do(s) aluno(s)</w:t>
-      </w:r>
-    </w:p>
-    <w:p>
-      <w:pPr>
-        <w:numPr>
-          <w:ilvl w:val="2"/>
-          <w:numId w:val="2"/>
-        </w:numPr>
-        <w:ind w:hanging="360"/>
-        <w:contextualSpacing/>
-      </w:pPr>
-      <w:r>
-        <w:t>Nome do(s) aluno(s)</w:t>
-      </w:r>
-    </w:p>
-    <w:p>
-      <w:pPr>
-        <w:numPr>
-          <w:ilvl w:val="2"/>
-          <w:numId w:val="2"/>
-        </w:numPr>
-        <w:ind w:hanging="360"/>
-        <w:contextualSpacing/>
-      </w:pPr>
-      <w:r>
-        <w:t>Licenciatura</w:t>
-      </w:r>
-    </w:p>
-    <w:p>
-      <w:pPr>
-        <w:numPr>
-          <w:ilvl w:val="2"/>
-          <w:numId w:val="2"/>
-        </w:numPr>
-        <w:ind w:hanging="360"/>
-        <w:contextualSpacing/>
-      </w:pPr>
-      <w:r>
-        <w:t>Título do projeto</w:t>
-      </w:r>
-    </w:p>
-    <w:p>
-      <w:pPr>
-        <w:numPr>
-          <w:ilvl w:val="2"/>
-          <w:numId w:val="2"/>
-        </w:numPr>
-        <w:ind w:hanging="360"/>
-        <w:contextualSpacing/>
-      </w:pPr>
-      <w:r>
-        <w:t>Número do(s) aluno(s)</w:t>
-      </w:r>
-    </w:p>
-    <w:p>
-      <w:pPr>
-        <w:numPr>
-          <w:ilvl w:val="2"/>
-          <w:numId w:val="2"/>
-        </w:numPr>
-        <w:ind w:hanging="360"/>
-        <w:contextualSpacing/>
-      </w:pPr>
-      <w:r>
-        <w:t>Nome do(s) aluno(s)</w:t>
-      </w:r>
-    </w:p>
-    <w:p>
-      <w:pPr>
-        <w:numPr>
-          <w:ilvl w:val="2"/>
-          <w:numId w:val="2"/>
-        </w:numPr>
-        <w:ind w:hanging="360"/>
-        <w:contextualSpacing/>
-      </w:pPr>
-      <w:r>
-        <w:t>Mês de apresentação</w:t>
-      </w:r>
-    </w:p>
-    <w:p>
-      <w:pPr>
-        <w:numPr>
-          <w:ilvl w:val="2"/>
-          <w:numId w:val="2"/>
-        </w:numPr>
-        <w:ind w:hanging="360"/>
-        <w:contextualSpacing/>
-      </w:pPr>
-      <w:r>
-        <w:t>Ano de apresentação</w:t>
-      </w:r>
-    </w:p>
-    <w:p>
-      <w:pPr>
-        <w:numPr>
-          <w:ilvl w:val="2"/>
-          <w:numId w:val="2"/>
-        </w:numPr>
-        <w:ind w:hanging="360"/>
-        <w:contextualSpacing/>
-      </w:pPr>
-      <w:r>
-        <w:lastRenderedPageBreak/>
-        <w:t>Orientador(</w:t>
-      </w:r>
-      <w:proofErr w:type="spellStart"/>
-      <w:r>
-        <w:t>es</w:t>
-      </w:r>
-      <w:proofErr w:type="spellEnd"/>
-      <w:r>
-        <w:t>)</w:t>
-      </w:r>
-    </w:p>
-    <w:p>
-      <w:pPr>
-        <w:numPr>
-          <w:ilvl w:val="3"/>
-          <w:numId w:val="2"/>
-        </w:numPr>
-        <w:ind w:hanging="360"/>
-        <w:contextualSpacing/>
-      </w:pPr>
-      <w:r>
-        <w:t>Nome(s)</w:t>
-      </w:r>
-    </w:p>
-    <w:p>
-      <w:pPr>
-        <w:numPr>
-          <w:ilvl w:val="2"/>
-          <w:numId w:val="2"/>
-        </w:numPr>
-        <w:ind w:hanging="360"/>
-        <w:contextualSpacing/>
-      </w:pPr>
-      <w:r>
-        <w:t>Dedicatória</w:t>
-      </w:r>
-    </w:p>
-    <w:p>
-      <w:pPr>
-        <w:numPr>
-          <w:ilvl w:val="2"/>
-          <w:numId w:val="2"/>
-        </w:numPr>
-        <w:ind w:hanging="360"/>
-        <w:contextualSpacing/>
-      </w:pPr>
-      <w:r>
-        <w:t>Agradecimentos</w:t>
-      </w:r>
-    </w:p>
-    <w:p>
-      <w:pPr>
-        <w:numPr>
-          <w:ilvl w:val="2"/>
-          <w:numId w:val="2"/>
-        </w:numPr>
-        <w:ind w:hanging="360"/>
-        <w:contextualSpacing/>
-      </w:pPr>
-      <w:r>
-        <w:t>Resumo</w:t>
-      </w:r>
-    </w:p>
-    <w:p>
-      <w:pPr>
-        <w:numPr>
-          <w:ilvl w:val="2"/>
-          <w:numId w:val="2"/>
-        </w:numPr>
-        <w:ind w:hanging="360"/>
-        <w:contextualSpacing/>
-      </w:pPr>
-      <w:r>
-        <w:t>Palavras Chave</w:t>
-      </w:r>
-    </w:p>
-    <w:p>
-      <w:pPr>
-        <w:numPr>
-          <w:ilvl w:val="2"/>
-          <w:numId w:val="2"/>
-        </w:numPr>
-        <w:ind w:hanging="360"/>
-        <w:contextualSpacing/>
-      </w:pPr>
-      <w:r>
-        <w:t>Índice</w:t>
-      </w:r>
-    </w:p>
-    <w:p>
-      <w:pPr>
-        <w:numPr>
-          <w:ilvl w:val="2"/>
-          <w:numId w:val="2"/>
-        </w:numPr>
-        <w:ind w:hanging="360"/>
-        <w:contextualSpacing/>
-      </w:pPr>
-      <w:r>
-        <w:t>Introdução</w:t>
-      </w:r>
-    </w:p>
-    <w:p>
-      <w:pPr>
-        <w:numPr>
-          <w:ilvl w:val="2"/>
-          <w:numId w:val="2"/>
-        </w:numPr>
-        <w:ind w:hanging="360"/>
-        <w:contextualSpacing/>
-      </w:pPr>
-      <w:r>
-        <w:t>Enquadramento do Projeto</w:t>
-      </w:r>
-    </w:p>
-    <w:p>
-      <w:pPr>
-        <w:numPr>
-          <w:ilvl w:val="2"/>
-          <w:numId w:val="2"/>
-        </w:numPr>
-        <w:ind w:hanging="360"/>
-        <w:contextualSpacing/>
-      </w:pPr>
-      <w:r>
-        <w:t>Trabalho de Projeto</w:t>
-      </w:r>
-    </w:p>
-    <w:p>
-      <w:pPr>
-        <w:numPr>
-          <w:ilvl w:val="2"/>
-          <w:numId w:val="2"/>
-        </w:numPr>
-        <w:ind w:hanging="360"/>
-        <w:contextualSpacing/>
-      </w:pPr>
-      <w:r>
-        <w:t>Conclusões</w:t>
-      </w:r>
-    </w:p>
-    <w:p>
-      <w:pPr>
-        <w:numPr>
-          <w:ilvl w:val="2"/>
-          <w:numId w:val="2"/>
-        </w:numPr>
-        <w:ind w:hanging="360"/>
-        <w:contextualSpacing/>
-      </w:pPr>
-      <w:r>
-        <w:t>Bibliografia</w:t>
-      </w:r>
-    </w:p>
-    <w:p>
-      <w:pPr>
-        <w:numPr>
-          <w:ilvl w:val="2"/>
-          <w:numId w:val="2"/>
-        </w:numPr>
-        <w:ind w:hanging="360"/>
-        <w:contextualSpacing/>
-      </w:pPr>
-      <w:r>
-        <w:t>Anexos:</w:t>
-      </w:r>
-    </w:p>
-    <w:p>
-      <w:pPr>
-        <w:numPr>
-          <w:ilvl w:val="3"/>
-          <w:numId w:val="2"/>
-        </w:numPr>
-        <w:ind w:hanging="360"/>
-        <w:contextualSpacing/>
-      </w:pPr>
-      <w:r>
-        <w:t>Enunciado do projeto</w:t>
-      </w:r>
-    </w:p>
-    <w:p>
-      <w:pPr>
-        <w:numPr>
-          <w:ilvl w:val="3"/>
-          <w:numId w:val="2"/>
-        </w:numPr>
-        <w:ind w:hanging="360"/>
-        <w:contextualSpacing/>
-      </w:pPr>
+      <w:bookmarkStart w:id="0" w:name="_GoBack"/>
+      <w:bookmarkEnd w:id="0"/>
       <w:r>
         <w:t>Atas de reunião de projeto</w:t>
       </w:r>

</xml_diff>